<commit_message>
Organized Project 4 files into a folder.
</commit_message>
<xml_diff>
--- a/Project_3/Project 3.docx
+++ b/Project_3/Project 3.docx
@@ -278,13 +278,47 @@
           <w:rFonts w:ascii="Times New Roman" w:hAnsi="Times New Roman" w:cs="Times New Roman"/>
         </w:rPr>
       </w:pPr>
-    </w:p>
-    <w:p>
-      <w:pPr>
-        <w:rPr>
-          <w:rFonts w:ascii="Times New Roman" w:hAnsi="Times New Roman" w:cs="Times New Roman"/>
-        </w:rPr>
-      </w:pPr>
+      <w:r>
+        <w:rPr>
+          <w:rFonts w:ascii="Times New Roman" w:hAnsi="Times New Roman" w:cs="Times New Roman"/>
+        </w:rPr>
+        <w:lastRenderedPageBreak/>
+        <w:drawing>
+          <wp:inline distT="0" distB="0" distL="0" distR="0" wp14:anchorId="2EF6F7CB" wp14:editId="538CE66F">
+            <wp:extent cx="4791744" cy="5020376"/>
+            <wp:effectExtent l="0" t="0" r="8890" b="8890"/>
+            <wp:docPr id="1" name="Picture 1"/>
+            <wp:cNvGraphicFramePr>
+              <a:graphicFrameLocks xmlns:a="http://schemas.openxmlformats.org/drawingml/2006/main" noChangeAspect="1"/>
+            </wp:cNvGraphicFramePr>
+            <a:graphic xmlns:a="http://schemas.openxmlformats.org/drawingml/2006/main">
+              <a:graphicData uri="http://schemas.openxmlformats.org/drawingml/2006/picture">
+                <pic:pic xmlns:pic="http://schemas.openxmlformats.org/drawingml/2006/picture">
+                  <pic:nvPicPr>
+                    <pic:cNvPr id="1" name=""/>
+                    <pic:cNvPicPr/>
+                  </pic:nvPicPr>
+                  <pic:blipFill>
+                    <a:blip r:embed="rId6"/>
+                    <a:stretch>
+                      <a:fillRect/>
+                    </a:stretch>
+                  </pic:blipFill>
+                  <pic:spPr>
+                    <a:xfrm>
+                      <a:off x="0" y="0"/>
+                      <a:ext cx="4791744" cy="5020376"/>
+                    </a:xfrm>
+                    <a:prstGeom prst="rect">
+                      <a:avLst/>
+                    </a:prstGeom>
+                  </pic:spPr>
+                </pic:pic>
+              </a:graphicData>
+            </a:graphic>
+          </wp:inline>
+        </w:drawing>
+      </w:r>
       <w:bookmarkStart w:id="0" w:name="_GoBack"/>
       <w:bookmarkEnd w:id="0"/>
     </w:p>
@@ -299,6 +333,13 @@
       <w:pPr>
         <w:rPr>
           <w:rFonts w:ascii="Times New Roman" w:hAnsi="Times New Roman" w:cs="Times New Roman"/>
+        </w:rPr>
+      </w:pPr>
+    </w:p>
+    <w:p>
+      <w:pPr>
+        <w:rPr>
+          <w:rFonts w:ascii="Times New Roman" w:hAnsi="Times New Roman" w:cs="Times New Roman"/>
           <w:b/>
         </w:rPr>
       </w:pPr>
@@ -307,108 +348,108 @@
           <w:rFonts w:ascii="Times New Roman" w:hAnsi="Times New Roman" w:cs="Times New Roman"/>
           <w:b/>
         </w:rPr>
+        <w:t>Testing:</w:t>
+      </w:r>
+    </w:p>
+    <w:p>
+      <w:pPr>
+        <w:rPr>
+          <w:rFonts w:ascii="Times New Roman" w:hAnsi="Times New Roman" w:cs="Times New Roman"/>
+          <w:b/>
+        </w:rPr>
+      </w:pPr>
+      <w:r>
+        <w:rPr>
+          <w:rFonts w:ascii="Times New Roman" w:hAnsi="Times New Roman" w:cs="Times New Roman"/>
+          <w:b/>
+        </w:rPr>
+        <w:tab/>
+      </w:r>
+    </w:p>
+    <w:p>
+      <w:pPr>
+        <w:rPr>
+          <w:rFonts w:ascii="Times New Roman" w:hAnsi="Times New Roman" w:cs="Times New Roman"/>
+          <w:bCs/>
+        </w:rPr>
+      </w:pPr>
+      <w:r>
+        <w:rPr>
+          <w:rFonts w:ascii="Times New Roman" w:hAnsi="Times New Roman" w:cs="Times New Roman"/>
+          <w:b/>
+        </w:rPr>
+        <w:tab/>
+      </w:r>
+      <w:r>
+        <w:rPr>
+          <w:rFonts w:ascii="Times New Roman" w:hAnsi="Times New Roman" w:cs="Times New Roman"/>
+          <w:bCs/>
+        </w:rPr>
+        <w:t xml:space="preserve">For the implementation of this project, I tested incrementally. As described above, the first things I began testing was to ensure that when the mouse is clicked, the cube’s center is redrawn where it was clicked. Upon fixing this bug from the first part of “Angry Bricks” I moved on to trying to get my cube to idly rotate, and to not orbit when the mouse is clicked. Next was testing the slingshot functionality, with this I tried to ensure that both the x-velocity and y-velocity would change when the mouse was click and dragged farther away from the initial point. Next was testing the ‘physics’ this was an easy change as no user input was needed, as long as the cube fell to the floor this was completed. Finally, I tested the bouncing mechanic by throwing the brick across the wall and ensuring that the brick’s velocity reversed. </w:t>
+      </w:r>
+    </w:p>
+    <w:p>
+      <w:pPr>
+        <w:rPr>
+          <w:rFonts w:ascii="Times New Roman" w:hAnsi="Times New Roman" w:cs="Times New Roman"/>
+          <w:bCs/>
+        </w:rPr>
+      </w:pPr>
+      <w:r>
+        <w:rPr>
+          <w:rFonts w:ascii="Times New Roman" w:hAnsi="Times New Roman" w:cs="Times New Roman"/>
+          <w:b/>
+        </w:rPr>
+        <w:tab/>
+      </w:r>
+      <w:r>
+        <w:rPr>
+          <w:rFonts w:ascii="Times New Roman" w:hAnsi="Times New Roman" w:cs="Times New Roman"/>
+          <w:bCs/>
+        </w:rPr>
+        <w:t xml:space="preserve"> </w:t>
+      </w:r>
+    </w:p>
+    <w:p>
+      <w:pPr>
+        <w:rPr>
+          <w:rFonts w:ascii="Times New Roman" w:hAnsi="Times New Roman" w:cs="Times New Roman"/>
+        </w:rPr>
+      </w:pPr>
+    </w:p>
+    <w:p>
+      <w:pPr>
+        <w:rPr>
+          <w:rFonts w:ascii="Times New Roman" w:hAnsi="Times New Roman" w:cs="Times New Roman"/>
+          <w:b/>
+        </w:rPr>
+      </w:pPr>
+      <w:r>
+        <w:rPr>
+          <w:rFonts w:ascii="Times New Roman" w:hAnsi="Times New Roman" w:cs="Times New Roman"/>
+          <w:b/>
+        </w:rPr>
+        <w:t>Conclusions:</w:t>
+      </w:r>
+    </w:p>
+    <w:p>
+      <w:pPr>
+        <w:rPr>
+          <w:rFonts w:ascii="Times New Roman" w:hAnsi="Times New Roman" w:cs="Times New Roman"/>
+        </w:rPr>
+      </w:pPr>
+    </w:p>
+    <w:p>
+      <w:pPr>
+        <w:rPr>
+          <w:rFonts w:ascii="Times New Roman" w:hAnsi="Times New Roman" w:cs="Times New Roman"/>
+        </w:rPr>
+      </w:pPr>
+      <w:r>
+        <w:rPr>
+          <w:rFonts w:ascii="Times New Roman" w:hAnsi="Times New Roman" w:cs="Times New Roman"/>
+        </w:rPr>
         <w:lastRenderedPageBreak/>
-        <w:t>Testing:</w:t>
-      </w:r>
-    </w:p>
-    <w:p>
-      <w:pPr>
-        <w:rPr>
-          <w:rFonts w:ascii="Times New Roman" w:hAnsi="Times New Roman" w:cs="Times New Roman"/>
-          <w:b/>
-        </w:rPr>
-      </w:pPr>
-      <w:r>
-        <w:rPr>
-          <w:rFonts w:ascii="Times New Roman" w:hAnsi="Times New Roman" w:cs="Times New Roman"/>
-          <w:b/>
-        </w:rPr>
-        <w:tab/>
-      </w:r>
-    </w:p>
-    <w:p>
-      <w:pPr>
-        <w:rPr>
-          <w:rFonts w:ascii="Times New Roman" w:hAnsi="Times New Roman" w:cs="Times New Roman"/>
-          <w:bCs/>
-        </w:rPr>
-      </w:pPr>
-      <w:r>
-        <w:rPr>
-          <w:rFonts w:ascii="Times New Roman" w:hAnsi="Times New Roman" w:cs="Times New Roman"/>
-          <w:b/>
-        </w:rPr>
-        <w:tab/>
-      </w:r>
-      <w:r>
-        <w:rPr>
-          <w:rFonts w:ascii="Times New Roman" w:hAnsi="Times New Roman" w:cs="Times New Roman"/>
-          <w:bCs/>
-        </w:rPr>
-        <w:t xml:space="preserve">For the implementation of this project, I tested incrementally. As described above, the first things I began testing was to ensure that when the mouse is clicked, the cube’s center is redrawn where it was clicked. Upon fixing this bug from the first part of “Angry Bricks” I moved on to trying to get my cube to idly rotate, and to not orbit when the mouse is clicked. Next was testing the slingshot functionality, with this I tried to ensure that both the x-velocity and y-velocity would change when the mouse was click and dragged farther away from the initial point. Next was testing the ‘physics’ this was an easy change as no user input was needed, as long as the cube fell to the floor this was completed. Finally, I tested the bouncing mechanic by throwing the brick across the wall and ensuring that the brick’s velocity reversed. </w:t>
-      </w:r>
-    </w:p>
-    <w:p>
-      <w:pPr>
-        <w:rPr>
-          <w:rFonts w:ascii="Times New Roman" w:hAnsi="Times New Roman" w:cs="Times New Roman"/>
-          <w:bCs/>
-        </w:rPr>
-      </w:pPr>
-      <w:r>
-        <w:rPr>
-          <w:rFonts w:ascii="Times New Roman" w:hAnsi="Times New Roman" w:cs="Times New Roman"/>
-          <w:b/>
-        </w:rPr>
-        <w:tab/>
-      </w:r>
-      <w:r>
-        <w:rPr>
-          <w:rFonts w:ascii="Times New Roman" w:hAnsi="Times New Roman" w:cs="Times New Roman"/>
-          <w:bCs/>
-        </w:rPr>
-        <w:t xml:space="preserve"> </w:t>
-      </w:r>
-    </w:p>
-    <w:p>
-      <w:pPr>
-        <w:rPr>
-          <w:rFonts w:ascii="Times New Roman" w:hAnsi="Times New Roman" w:cs="Times New Roman"/>
-        </w:rPr>
-      </w:pPr>
-    </w:p>
-    <w:p>
-      <w:pPr>
-        <w:rPr>
-          <w:rFonts w:ascii="Times New Roman" w:hAnsi="Times New Roman" w:cs="Times New Roman"/>
-          <w:b/>
-        </w:rPr>
-      </w:pPr>
-      <w:r>
-        <w:rPr>
-          <w:rFonts w:ascii="Times New Roman" w:hAnsi="Times New Roman" w:cs="Times New Roman"/>
-          <w:b/>
-        </w:rPr>
-        <w:t>Conclusions:</w:t>
-      </w:r>
-    </w:p>
-    <w:p>
-      <w:pPr>
-        <w:rPr>
-          <w:rFonts w:ascii="Times New Roman" w:hAnsi="Times New Roman" w:cs="Times New Roman"/>
-        </w:rPr>
-      </w:pPr>
-    </w:p>
-    <w:p>
-      <w:pPr>
-        <w:rPr>
-          <w:rFonts w:ascii="Times New Roman" w:hAnsi="Times New Roman" w:cs="Times New Roman"/>
-        </w:rPr>
-      </w:pPr>
-      <w:r>
-        <w:rPr>
-          <w:rFonts w:ascii="Times New Roman" w:hAnsi="Times New Roman" w:cs="Times New Roman"/>
-        </w:rPr>
         <w:tab/>
         <w:t xml:space="preserve"> </w:t>
       </w:r>
@@ -1771,7 +1812,7 @@
 </file>
 
 <file path=customXml/itemProps1.xml><?xml version="1.0" encoding="utf-8"?>
-<ds:datastoreItem xmlns:ds="http://schemas.openxmlformats.org/officeDocument/2006/customXml" ds:itemID="{0DD40004-DBDC-43FA-BB06-F7E6CB653A70}">
+<ds:datastoreItem xmlns:ds="http://schemas.openxmlformats.org/officeDocument/2006/customXml" ds:itemID="{EE8FFF52-5011-4600-AC29-50D5BD292560}">
   <ds:schemaRefs>
     <ds:schemaRef ds:uri="http://schemas.openxmlformats.org/officeDocument/2006/bibliography"/>
   </ds:schemaRefs>

</xml_diff>